<commit_message>
Ticket #79 mAP database not used when run from command line on different path from the executable
</commit_message>
<xml_diff>
--- a/doc/User guides/myAgilePomodoro_4.1.0.docx
+++ b/doc/User guides/myAgilePomodoro_4.1.0.docx
@@ -322,7 +322,7 @@
             </w:rPr>
             <w:fldChar w:fldCharType="separate"/>
           </w:r>
-          <w:hyperlink w:anchor="_Toc430717766" w:history="1">
+          <w:hyperlink w:anchor="_Toc430774456" w:history="1">
             <w:r>
               <w:rPr>
                 <w:rStyle w:val="Hyperlink"/>
@@ -349,7 +349,7 @@
                 <w:noProof/>
                 <w:webHidden/>
               </w:rPr>
-              <w:instrText xml:space="preserve"> PAGEREF _Toc430717766 \h </w:instrText>
+              <w:instrText xml:space="preserve"> PAGEREF _Toc430774456 \h </w:instrText>
             </w:r>
             <w:r>
               <w:rPr>
@@ -392,7 +392,7 @@
               <w:lang w:val="fr-FR" w:eastAsia="fr-FR"/>
             </w:rPr>
           </w:pPr>
-          <w:hyperlink w:anchor="_Toc430717767" w:history="1">
+          <w:hyperlink w:anchor="_Toc430774457" w:history="1">
             <w:r>
               <w:rPr>
                 <w:rStyle w:val="Hyperlink"/>
@@ -419,7 +419,7 @@
                 <w:noProof/>
                 <w:webHidden/>
               </w:rPr>
-              <w:instrText xml:space="preserve"> PAGEREF _Toc430717767 \h </w:instrText>
+              <w:instrText xml:space="preserve"> PAGEREF _Toc430774457 \h </w:instrText>
             </w:r>
             <w:r>
               <w:rPr>
@@ -462,7 +462,7 @@
               <w:lang w:val="fr-FR" w:eastAsia="fr-FR"/>
             </w:rPr>
           </w:pPr>
-          <w:hyperlink w:anchor="_Toc430717768" w:history="1">
+          <w:hyperlink w:anchor="_Toc430774458" w:history="1">
             <w:r>
               <w:rPr>
                 <w:rStyle w:val="Hyperlink"/>
@@ -489,7 +489,7 @@
                 <w:noProof/>
                 <w:webHidden/>
               </w:rPr>
-              <w:instrText xml:space="preserve"> PAGEREF _Toc430717768 \h </w:instrText>
+              <w:instrText xml:space="preserve"> PAGEREF _Toc430774458 \h </w:instrText>
             </w:r>
             <w:r>
               <w:rPr>
@@ -532,7 +532,7 @@
               <w:lang w:val="fr-FR" w:eastAsia="fr-FR"/>
             </w:rPr>
           </w:pPr>
-          <w:hyperlink w:anchor="_Toc430717769" w:history="1">
+          <w:hyperlink w:anchor="_Toc430774459" w:history="1">
             <w:r>
               <w:rPr>
                 <w:rStyle w:val="Hyperlink"/>
@@ -559,7 +559,7 @@
                 <w:noProof/>
                 <w:webHidden/>
               </w:rPr>
-              <w:instrText xml:space="preserve"> PAGEREF _Toc430717769 \h </w:instrText>
+              <w:instrText xml:space="preserve"> PAGEREF _Toc430774459 \h </w:instrText>
             </w:r>
             <w:r>
               <w:rPr>
@@ -602,7 +602,7 @@
               <w:lang w:val="fr-FR" w:eastAsia="fr-FR"/>
             </w:rPr>
           </w:pPr>
-          <w:hyperlink w:anchor="_Toc430717770" w:history="1">
+          <w:hyperlink w:anchor="_Toc430774460" w:history="1">
             <w:r>
               <w:rPr>
                 <w:rStyle w:val="Hyperlink"/>
@@ -629,7 +629,7 @@
                 <w:noProof/>
                 <w:webHidden/>
               </w:rPr>
-              <w:instrText xml:space="preserve"> PAGEREF _Toc430717770 \h </w:instrText>
+              <w:instrText xml:space="preserve"> PAGEREF _Toc430774460 \h </w:instrText>
             </w:r>
             <w:r>
               <w:rPr>
@@ -672,7 +672,7 @@
               <w:lang w:val="fr-FR" w:eastAsia="fr-FR"/>
             </w:rPr>
           </w:pPr>
-          <w:hyperlink w:anchor="_Toc430717771" w:history="1">
+          <w:hyperlink w:anchor="_Toc430774461" w:history="1">
             <w:r>
               <w:rPr>
                 <w:rStyle w:val="Hyperlink"/>
@@ -699,7 +699,7 @@
                 <w:noProof/>
                 <w:webHidden/>
               </w:rPr>
-              <w:instrText xml:space="preserve"> PAGEREF _Toc430717771 \h </w:instrText>
+              <w:instrText xml:space="preserve"> PAGEREF _Toc430774461 \h </w:instrText>
             </w:r>
             <w:r>
               <w:rPr>
@@ -742,7 +742,7 @@
               <w:lang w:val="fr-FR" w:eastAsia="fr-FR"/>
             </w:rPr>
           </w:pPr>
-          <w:hyperlink w:anchor="_Toc430717772" w:history="1">
+          <w:hyperlink w:anchor="_Toc430774462" w:history="1">
             <w:r>
               <w:rPr>
                 <w:rStyle w:val="Hyperlink"/>
@@ -769,7 +769,7 @@
                 <w:noProof/>
                 <w:webHidden/>
               </w:rPr>
-              <w:instrText xml:space="preserve"> PAGEREF _Toc430717772 \h </w:instrText>
+              <w:instrText xml:space="preserve"> PAGEREF _Toc430774462 \h </w:instrText>
             </w:r>
             <w:r>
               <w:rPr>
@@ -812,7 +812,7 @@
               <w:lang w:val="fr-FR" w:eastAsia="fr-FR"/>
             </w:rPr>
           </w:pPr>
-          <w:hyperlink w:anchor="_Toc430717773" w:history="1">
+          <w:hyperlink w:anchor="_Toc430774463" w:history="1">
             <w:r>
               <w:rPr>
                 <w:rStyle w:val="Hyperlink"/>
@@ -839,7 +839,7 @@
                 <w:noProof/>
                 <w:webHidden/>
               </w:rPr>
-              <w:instrText xml:space="preserve"> PAGEREF _Toc430717773 \h </w:instrText>
+              <w:instrText xml:space="preserve"> PAGEREF _Toc430774463 \h </w:instrText>
             </w:r>
             <w:r>
               <w:rPr>
@@ -879,7 +879,7 @@
               <w:lang w:val="fr-FR" w:eastAsia="fr-FR"/>
             </w:rPr>
           </w:pPr>
-          <w:hyperlink w:anchor="_Toc430717774" w:history="1">
+          <w:hyperlink w:anchor="_Toc430774464" w:history="1">
             <w:r>
               <w:rPr>
                 <w:rStyle w:val="Hyperlink"/>
@@ -906,7 +906,7 @@
                 <w:noProof/>
                 <w:webHidden/>
               </w:rPr>
-              <w:instrText xml:space="preserve"> PAGEREF _Toc430717774 \h </w:instrText>
+              <w:instrText xml:space="preserve"> PAGEREF _Toc430774464 \h </w:instrText>
             </w:r>
             <w:r>
               <w:rPr>
@@ -946,7 +946,7 @@
               <w:lang w:val="fr-FR" w:eastAsia="fr-FR"/>
             </w:rPr>
           </w:pPr>
-          <w:hyperlink w:anchor="_Toc430717775" w:history="1">
+          <w:hyperlink w:anchor="_Toc430774465" w:history="1">
             <w:r>
               <w:rPr>
                 <w:rStyle w:val="Hyperlink"/>
@@ -973,7 +973,7 @@
                 <w:noProof/>
                 <w:webHidden/>
               </w:rPr>
-              <w:instrText xml:space="preserve"> PAGEREF _Toc430717775 \h </w:instrText>
+              <w:instrText xml:space="preserve"> PAGEREF _Toc430774465 \h </w:instrText>
             </w:r>
             <w:r>
               <w:rPr>
@@ -1013,7 +1013,7 @@
               <w:lang w:val="fr-FR" w:eastAsia="fr-FR"/>
             </w:rPr>
           </w:pPr>
-          <w:hyperlink w:anchor="_Toc430717776" w:history="1">
+          <w:hyperlink w:anchor="_Toc430774466" w:history="1">
             <w:r>
               <w:rPr>
                 <w:rStyle w:val="Hyperlink"/>
@@ -1040,7 +1040,7 @@
                 <w:noProof/>
                 <w:webHidden/>
               </w:rPr>
-              <w:instrText xml:space="preserve"> PAGEREF _Toc430717776 \h </w:instrText>
+              <w:instrText xml:space="preserve"> PAGEREF _Toc430774466 \h </w:instrText>
             </w:r>
             <w:r>
               <w:rPr>
@@ -1083,7 +1083,7 @@
               <w:lang w:val="fr-FR" w:eastAsia="fr-FR"/>
             </w:rPr>
           </w:pPr>
-          <w:hyperlink w:anchor="_Toc430717777" w:history="1">
+          <w:hyperlink w:anchor="_Toc430774467" w:history="1">
             <w:r>
               <w:rPr>
                 <w:rStyle w:val="Hyperlink"/>
@@ -1110,7 +1110,7 @@
                 <w:noProof/>
                 <w:webHidden/>
               </w:rPr>
-              <w:instrText xml:space="preserve"> PAGEREF _Toc430717777 \h </w:instrText>
+              <w:instrText xml:space="preserve"> PAGEREF _Toc430774467 \h </w:instrText>
             </w:r>
             <w:r>
               <w:rPr>
@@ -1150,13 +1150,13 @@
               <w:lang w:val="fr-FR" w:eastAsia="fr-FR"/>
             </w:rPr>
           </w:pPr>
-          <w:hyperlink w:anchor="_Toc430717778" w:history="1">
+          <w:hyperlink w:anchor="_Toc430774468" w:history="1">
             <w:r>
               <w:rPr>
                 <w:rStyle w:val="Hyperlink"/>
                 <w:noProof/>
               </w:rPr>
-              <w:t>How to start mAP</w:t>
+              <w:t>How to start mAP (3 ways)</w:t>
             </w:r>
             <w:r>
               <w:rPr>
@@ -1177,7 +1177,7 @@
                 <w:noProof/>
                 <w:webHidden/>
               </w:rPr>
-              <w:instrText xml:space="preserve"> PAGEREF _Toc430717778 \h </w:instrText>
+              <w:instrText xml:space="preserve"> PAGEREF _Toc430774468 \h </w:instrText>
             </w:r>
             <w:r>
               <w:rPr>
@@ -1220,7 +1220,7 @@
               <w:lang w:val="fr-FR" w:eastAsia="fr-FR"/>
             </w:rPr>
           </w:pPr>
-          <w:hyperlink w:anchor="_Toc430717779" w:history="1">
+          <w:hyperlink w:anchor="_Toc430774469" w:history="1">
             <w:r>
               <w:rPr>
                 <w:rStyle w:val="Hyperlink"/>
@@ -1247,7 +1247,7 @@
                 <w:noProof/>
                 <w:webHidden/>
               </w:rPr>
-              <w:instrText xml:space="preserve"> PAGEREF _Toc430717779 \h </w:instrText>
+              <w:instrText xml:space="preserve"> PAGEREF _Toc430774469 \h </w:instrText>
             </w:r>
             <w:r>
               <w:rPr>
@@ -1287,7 +1287,7 @@
               <w:lang w:val="fr-FR" w:eastAsia="fr-FR"/>
             </w:rPr>
           </w:pPr>
-          <w:hyperlink w:anchor="_Toc430717780" w:history="1">
+          <w:hyperlink w:anchor="_Toc430774470" w:history="1">
             <w:r>
               <w:rPr>
                 <w:rStyle w:val="Hyperlink"/>
@@ -1314,7 +1314,7 @@
                 <w:noProof/>
                 <w:webHidden/>
               </w:rPr>
-              <w:instrText xml:space="preserve"> PAGEREF _Toc430717780 \h </w:instrText>
+              <w:instrText xml:space="preserve"> PAGEREF _Toc430774470 \h </w:instrText>
             </w:r>
             <w:r>
               <w:rPr>
@@ -1357,7 +1357,7 @@
               <w:lang w:val="fr-FR" w:eastAsia="fr-FR"/>
             </w:rPr>
           </w:pPr>
-          <w:hyperlink w:anchor="_Toc430717781" w:history="1">
+          <w:hyperlink w:anchor="_Toc430774471" w:history="1">
             <w:r>
               <w:rPr>
                 <w:rStyle w:val="Hyperlink"/>
@@ -1384,7 +1384,7 @@
                 <w:noProof/>
                 <w:webHidden/>
               </w:rPr>
-              <w:instrText xml:space="preserve"> PAGEREF _Toc430717781 \h </w:instrText>
+              <w:instrText xml:space="preserve"> PAGEREF _Toc430774471 \h </w:instrText>
             </w:r>
             <w:r>
               <w:rPr>
@@ -1404,7 +1404,7 @@
                 <w:noProof/>
                 <w:webHidden/>
               </w:rPr>
-              <w:t>11</w:t>
+              <w:t>12</w:t>
             </w:r>
             <w:r>
               <w:rPr>
@@ -1424,7 +1424,7 @@
               <w:lang w:val="fr-FR" w:eastAsia="fr-FR"/>
             </w:rPr>
           </w:pPr>
-          <w:hyperlink w:anchor="_Toc430717782" w:history="1">
+          <w:hyperlink w:anchor="_Toc430774472" w:history="1">
             <w:r>
               <w:rPr>
                 <w:rStyle w:val="Hyperlink"/>
@@ -1451,7 +1451,7 @@
                 <w:noProof/>
                 <w:webHidden/>
               </w:rPr>
-              <w:instrText xml:space="preserve"> PAGEREF _Toc430717782 \h </w:instrText>
+              <w:instrText xml:space="preserve"> PAGEREF _Toc430774472 \h </w:instrText>
             </w:r>
             <w:r>
               <w:rPr>
@@ -1491,7 +1491,7 @@
               <w:lang w:val="fr-FR" w:eastAsia="fr-FR"/>
             </w:rPr>
           </w:pPr>
-          <w:hyperlink w:anchor="_Toc430717783" w:history="1">
+          <w:hyperlink w:anchor="_Toc430774473" w:history="1">
             <w:r>
               <w:rPr>
                 <w:rStyle w:val="Hyperlink"/>
@@ -1518,7 +1518,7 @@
                 <w:noProof/>
                 <w:webHidden/>
               </w:rPr>
-              <w:instrText xml:space="preserve"> PAGEREF _Toc430717783 \h </w:instrText>
+              <w:instrText xml:space="preserve"> PAGEREF _Toc430774473 \h </w:instrText>
             </w:r>
             <w:r>
               <w:rPr>
@@ -1538,7 +1538,7 @@
                 <w:noProof/>
                 <w:webHidden/>
               </w:rPr>
-              <w:t>12</w:t>
+              <w:t>13</w:t>
             </w:r>
             <w:r>
               <w:rPr>
@@ -1561,7 +1561,7 @@
               <w:lang w:val="fr-FR" w:eastAsia="fr-FR"/>
             </w:rPr>
           </w:pPr>
-          <w:hyperlink w:anchor="_Toc430717784" w:history="1">
+          <w:hyperlink w:anchor="_Toc430774474" w:history="1">
             <w:r>
               <w:rPr>
                 <w:rStyle w:val="Hyperlink"/>
@@ -1588,7 +1588,7 @@
                 <w:noProof/>
                 <w:webHidden/>
               </w:rPr>
-              <w:instrText xml:space="preserve"> PAGEREF _Toc430717784 \h </w:instrText>
+              <w:instrText xml:space="preserve"> PAGEREF _Toc430774474 \h </w:instrText>
             </w:r>
             <w:r>
               <w:rPr>
@@ -1628,7 +1628,7 @@
               <w:lang w:val="fr-FR" w:eastAsia="fr-FR"/>
             </w:rPr>
           </w:pPr>
-          <w:hyperlink w:anchor="_Toc430717785" w:history="1">
+          <w:hyperlink w:anchor="_Toc430774475" w:history="1">
             <w:r>
               <w:rPr>
                 <w:rStyle w:val="Hyperlink"/>
@@ -1655,7 +1655,7 @@
                 <w:noProof/>
                 <w:webHidden/>
               </w:rPr>
-              <w:instrText xml:space="preserve"> PAGEREF _Toc430717785 \h </w:instrText>
+              <w:instrText xml:space="preserve"> PAGEREF _Toc430774475 \h </w:instrText>
             </w:r>
             <w:r>
               <w:rPr>
@@ -1695,7 +1695,7 @@
               <w:lang w:val="fr-FR" w:eastAsia="fr-FR"/>
             </w:rPr>
           </w:pPr>
-          <w:hyperlink w:anchor="_Toc430717786" w:history="1">
+          <w:hyperlink w:anchor="_Toc430774476" w:history="1">
             <w:r>
               <w:rPr>
                 <w:rStyle w:val="Hyperlink"/>
@@ -1722,7 +1722,7 @@
                 <w:noProof/>
                 <w:webHidden/>
               </w:rPr>
-              <w:instrText xml:space="preserve"> PAGEREF _Toc430717786 \h </w:instrText>
+              <w:instrText xml:space="preserve"> PAGEREF _Toc430774476 \h </w:instrText>
             </w:r>
             <w:r>
               <w:rPr>
@@ -1762,7 +1762,7 @@
               <w:lang w:val="fr-FR" w:eastAsia="fr-FR"/>
             </w:rPr>
           </w:pPr>
-          <w:hyperlink w:anchor="_Toc430717787" w:history="1">
+          <w:hyperlink w:anchor="_Toc430774477" w:history="1">
             <w:r>
               <w:rPr>
                 <w:rStyle w:val="Hyperlink"/>
@@ -1789,7 +1789,7 @@
                 <w:noProof/>
                 <w:webHidden/>
               </w:rPr>
-              <w:instrText xml:space="preserve"> PAGEREF _Toc430717787 \h </w:instrText>
+              <w:instrText xml:space="preserve"> PAGEREF _Toc430774477 \h </w:instrText>
             </w:r>
             <w:r>
               <w:rPr>
@@ -1809,7 +1809,7 @@
                 <w:noProof/>
                 <w:webHidden/>
               </w:rPr>
-              <w:t>13</w:t>
+              <w:t>14</w:t>
             </w:r>
             <w:r>
               <w:rPr>
@@ -1832,7 +1832,7 @@
               <w:lang w:val="fr-FR" w:eastAsia="fr-FR"/>
             </w:rPr>
           </w:pPr>
-          <w:hyperlink w:anchor="_Toc430717788" w:history="1">
+          <w:hyperlink w:anchor="_Toc430774478" w:history="1">
             <w:r>
               <w:rPr>
                 <w:rStyle w:val="Hyperlink"/>
@@ -1859,7 +1859,7 @@
                 <w:noProof/>
                 <w:webHidden/>
               </w:rPr>
-              <w:instrText xml:space="preserve"> PAGEREF _Toc430717788 \h </w:instrText>
+              <w:instrText xml:space="preserve"> PAGEREF _Toc430774478 \h </w:instrText>
             </w:r>
             <w:r>
               <w:rPr>
@@ -1902,7 +1902,7 @@
               <w:lang w:val="fr-FR" w:eastAsia="fr-FR"/>
             </w:rPr>
           </w:pPr>
-          <w:hyperlink w:anchor="_Toc430717789" w:history="1">
+          <w:hyperlink w:anchor="_Toc430774479" w:history="1">
             <w:r>
               <w:rPr>
                 <w:rStyle w:val="Hyperlink"/>
@@ -1929,7 +1929,7 @@
                 <w:noProof/>
                 <w:webHidden/>
               </w:rPr>
-              <w:instrText xml:space="preserve"> PAGEREF _Toc430717789 \h </w:instrText>
+              <w:instrText xml:space="preserve"> PAGEREF _Toc430774479 \h </w:instrText>
             </w:r>
             <w:r>
               <w:rPr>
@@ -1969,7 +1969,7 @@
               <w:lang w:val="fr-FR" w:eastAsia="fr-FR"/>
             </w:rPr>
           </w:pPr>
-          <w:hyperlink w:anchor="_Toc430717790" w:history="1">
+          <w:hyperlink w:anchor="_Toc430774480" w:history="1">
             <w:r>
               <w:rPr>
                 <w:rStyle w:val="Hyperlink"/>
@@ -1996,7 +1996,7 @@
                 <w:noProof/>
                 <w:webHidden/>
               </w:rPr>
-              <w:instrText xml:space="preserve"> PAGEREF _Toc430717790 \h </w:instrText>
+              <w:instrText xml:space="preserve"> PAGEREF _Toc430774480 \h </w:instrText>
             </w:r>
             <w:r>
               <w:rPr>
@@ -2036,7 +2036,7 @@
               <w:lang w:val="fr-FR" w:eastAsia="fr-FR"/>
             </w:rPr>
           </w:pPr>
-          <w:hyperlink w:anchor="_Toc430717791" w:history="1">
+          <w:hyperlink w:anchor="_Toc430774481" w:history="1">
             <w:r>
               <w:rPr>
                 <w:rStyle w:val="Hyperlink"/>
@@ -2063,7 +2063,7 @@
                 <w:noProof/>
                 <w:webHidden/>
               </w:rPr>
-              <w:instrText xml:space="preserve"> PAGEREF _Toc430717791 \h </w:instrText>
+              <w:instrText xml:space="preserve"> PAGEREF _Toc430774481 \h </w:instrText>
             </w:r>
             <w:r>
               <w:rPr>
@@ -2083,7 +2083,7 @@
                 <w:noProof/>
                 <w:webHidden/>
               </w:rPr>
-              <w:t>15</w:t>
+              <w:t>16</w:t>
             </w:r>
             <w:r>
               <w:rPr>
@@ -2103,7 +2103,7 @@
               <w:lang w:val="fr-FR" w:eastAsia="fr-FR"/>
             </w:rPr>
           </w:pPr>
-          <w:hyperlink w:anchor="_Toc430717792" w:history="1">
+          <w:hyperlink w:anchor="_Toc430774482" w:history="1">
             <w:r>
               <w:rPr>
                 <w:rStyle w:val="Hyperlink"/>
@@ -2130,7 +2130,7 @@
                 <w:noProof/>
                 <w:webHidden/>
               </w:rPr>
-              <w:instrText xml:space="preserve"> PAGEREF _Toc430717792 \h </w:instrText>
+              <w:instrText xml:space="preserve"> PAGEREF _Toc430774482 \h </w:instrText>
             </w:r>
             <w:r>
               <w:rPr>
@@ -2170,7 +2170,7 @@
               <w:lang w:val="fr-FR" w:eastAsia="fr-FR"/>
             </w:rPr>
           </w:pPr>
-          <w:hyperlink w:anchor="_Toc430717793" w:history="1">
+          <w:hyperlink w:anchor="_Toc430774483" w:history="1">
             <w:r>
               <w:rPr>
                 <w:rStyle w:val="Hyperlink"/>
@@ -2197,7 +2197,7 @@
                 <w:noProof/>
                 <w:webHidden/>
               </w:rPr>
-              <w:instrText xml:space="preserve"> PAGEREF _Toc430717793 \h </w:instrText>
+              <w:instrText xml:space="preserve"> PAGEREF _Toc430774483 \h </w:instrText>
             </w:r>
             <w:r>
               <w:rPr>
@@ -2237,7 +2237,7 @@
               <w:lang w:val="fr-FR" w:eastAsia="fr-FR"/>
             </w:rPr>
           </w:pPr>
-          <w:hyperlink w:anchor="_Toc430717794" w:history="1">
+          <w:hyperlink w:anchor="_Toc430774484" w:history="1">
             <w:r>
               <w:rPr>
                 <w:rStyle w:val="Hyperlink"/>
@@ -2264,7 +2264,7 @@
                 <w:noProof/>
                 <w:webHidden/>
               </w:rPr>
-              <w:instrText xml:space="preserve"> PAGEREF _Toc430717794 \h </w:instrText>
+              <w:instrText xml:space="preserve"> PAGEREF _Toc430774484 \h </w:instrText>
             </w:r>
             <w:r>
               <w:rPr>
@@ -2284,7 +2284,7 @@
                 <w:noProof/>
                 <w:webHidden/>
               </w:rPr>
-              <w:t>16</w:t>
+              <w:t>17</w:t>
             </w:r>
             <w:r>
               <w:rPr>
@@ -2304,7 +2304,7 @@
               <w:lang w:val="fr-FR" w:eastAsia="fr-FR"/>
             </w:rPr>
           </w:pPr>
-          <w:hyperlink w:anchor="_Toc430717795" w:history="1">
+          <w:hyperlink w:anchor="_Toc430774485" w:history="1">
             <w:r>
               <w:rPr>
                 <w:rStyle w:val="Hyperlink"/>
@@ -2331,7 +2331,7 @@
                 <w:noProof/>
                 <w:webHidden/>
               </w:rPr>
-              <w:instrText xml:space="preserve"> PAGEREF _Toc430717795 \h </w:instrText>
+              <w:instrText xml:space="preserve"> PAGEREF _Toc430774485 \h </w:instrText>
             </w:r>
             <w:r>
               <w:rPr>
@@ -2371,7 +2371,7 @@
               <w:lang w:val="fr-FR" w:eastAsia="fr-FR"/>
             </w:rPr>
           </w:pPr>
-          <w:hyperlink w:anchor="_Toc430717796" w:history="1">
+          <w:hyperlink w:anchor="_Toc430774486" w:history="1">
             <w:r>
               <w:rPr>
                 <w:rStyle w:val="Hyperlink"/>
@@ -2398,7 +2398,7 @@
                 <w:noProof/>
                 <w:webHidden/>
               </w:rPr>
-              <w:instrText xml:space="preserve"> PAGEREF _Toc430717796 \h </w:instrText>
+              <w:instrText xml:space="preserve"> PAGEREF _Toc430774486 \h </w:instrText>
             </w:r>
             <w:r>
               <w:rPr>
@@ -2441,7 +2441,7 @@
               <w:lang w:val="fr-FR" w:eastAsia="fr-FR"/>
             </w:rPr>
           </w:pPr>
-          <w:hyperlink w:anchor="_Toc430717797" w:history="1">
+          <w:hyperlink w:anchor="_Toc430774487" w:history="1">
             <w:r>
               <w:rPr>
                 <w:rStyle w:val="Hyperlink"/>
@@ -2468,7 +2468,7 @@
                 <w:noProof/>
                 <w:webHidden/>
               </w:rPr>
-              <w:instrText xml:space="preserve"> PAGEREF _Toc430717797 \h </w:instrText>
+              <w:instrText xml:space="preserve"> PAGEREF _Toc430774487 \h </w:instrText>
             </w:r>
             <w:r>
               <w:rPr>
@@ -2508,7 +2508,7 @@
               <w:lang w:val="fr-FR" w:eastAsia="fr-FR"/>
             </w:rPr>
           </w:pPr>
-          <w:hyperlink w:anchor="_Toc430717798" w:history="1">
+          <w:hyperlink w:anchor="_Toc430774488" w:history="1">
             <w:r>
               <w:rPr>
                 <w:rStyle w:val="Hyperlink"/>
@@ -2535,7 +2535,7 @@
                 <w:noProof/>
                 <w:webHidden/>
               </w:rPr>
-              <w:instrText xml:space="preserve"> PAGEREF _Toc430717798 \h </w:instrText>
+              <w:instrText xml:space="preserve"> PAGEREF _Toc430774488 \h </w:instrText>
             </w:r>
             <w:r>
               <w:rPr>
@@ -2575,7 +2575,7 @@
               <w:lang w:val="fr-FR" w:eastAsia="fr-FR"/>
             </w:rPr>
           </w:pPr>
-          <w:hyperlink w:anchor="_Toc430717799" w:history="1">
+          <w:hyperlink w:anchor="_Toc430774489" w:history="1">
             <w:r>
               <w:rPr>
                 <w:rStyle w:val="Hyperlink"/>
@@ -2602,7 +2602,7 @@
                 <w:noProof/>
                 <w:webHidden/>
               </w:rPr>
-              <w:instrText xml:space="preserve"> PAGEREF _Toc430717799 \h </w:instrText>
+              <w:instrText xml:space="preserve"> PAGEREF _Toc430774489 \h </w:instrText>
             </w:r>
             <w:r>
               <w:rPr>
@@ -2622,7 +2622,7 @@
                 <w:noProof/>
                 <w:webHidden/>
               </w:rPr>
-              <w:t>19</w:t>
+              <w:t>20</w:t>
             </w:r>
             <w:r>
               <w:rPr>
@@ -2642,7 +2642,7 @@
               <w:lang w:val="fr-FR" w:eastAsia="fr-FR"/>
             </w:rPr>
           </w:pPr>
-          <w:hyperlink w:anchor="_Toc430717800" w:history="1">
+          <w:hyperlink w:anchor="_Toc430774490" w:history="1">
             <w:r>
               <w:rPr>
                 <w:rStyle w:val="Hyperlink"/>
@@ -2669,7 +2669,7 @@
                 <w:noProof/>
                 <w:webHidden/>
               </w:rPr>
-              <w:instrText xml:space="preserve"> PAGEREF _Toc430717800 \h </w:instrText>
+              <w:instrText xml:space="preserve"> PAGEREF _Toc430774490 \h </w:instrText>
             </w:r>
             <w:r>
               <w:rPr>
@@ -2709,7 +2709,7 @@
               <w:lang w:val="fr-FR" w:eastAsia="fr-FR"/>
             </w:rPr>
           </w:pPr>
-          <w:hyperlink w:anchor="_Toc430717801" w:history="1">
+          <w:hyperlink w:anchor="_Toc430774491" w:history="1">
             <w:r>
               <w:rPr>
                 <w:rStyle w:val="Hyperlink"/>
@@ -2736,7 +2736,7 @@
                 <w:noProof/>
                 <w:webHidden/>
               </w:rPr>
-              <w:instrText xml:space="preserve"> PAGEREF _Toc430717801 \h </w:instrText>
+              <w:instrText xml:space="preserve"> PAGEREF _Toc430774491 \h </w:instrText>
             </w:r>
             <w:r>
               <w:rPr>
@@ -2776,7 +2776,7 @@
               <w:lang w:val="fr-FR" w:eastAsia="fr-FR"/>
             </w:rPr>
           </w:pPr>
-          <w:hyperlink w:anchor="_Toc430717802" w:history="1">
+          <w:hyperlink w:anchor="_Toc430774492" w:history="1">
             <w:r>
               <w:rPr>
                 <w:rStyle w:val="Hyperlink"/>
@@ -2803,7 +2803,7 @@
                 <w:noProof/>
                 <w:webHidden/>
               </w:rPr>
-              <w:instrText xml:space="preserve"> PAGEREF _Toc430717802 \h </w:instrText>
+              <w:instrText xml:space="preserve"> PAGEREF _Toc430774492 \h </w:instrText>
             </w:r>
             <w:r>
               <w:rPr>
@@ -2823,7 +2823,7 @@
                 <w:noProof/>
                 <w:webHidden/>
               </w:rPr>
-              <w:t>20</w:t>
+              <w:t>21</w:t>
             </w:r>
             <w:r>
               <w:rPr>
@@ -2843,7 +2843,7 @@
               <w:lang w:val="fr-FR" w:eastAsia="fr-FR"/>
             </w:rPr>
           </w:pPr>
-          <w:hyperlink w:anchor="_Toc430717803" w:history="1">
+          <w:hyperlink w:anchor="_Toc430774493" w:history="1">
             <w:r>
               <w:rPr>
                 <w:rStyle w:val="Hyperlink"/>
@@ -2870,7 +2870,7 @@
                 <w:noProof/>
                 <w:webHidden/>
               </w:rPr>
-              <w:instrText xml:space="preserve"> PAGEREF _Toc430717803 \h </w:instrText>
+              <w:instrText xml:space="preserve"> PAGEREF _Toc430774493 \h </w:instrText>
             </w:r>
             <w:r>
               <w:rPr>
@@ -2910,7 +2910,7 @@
               <w:lang w:val="fr-FR" w:eastAsia="fr-FR"/>
             </w:rPr>
           </w:pPr>
-          <w:hyperlink w:anchor="_Toc430717804" w:history="1">
+          <w:hyperlink w:anchor="_Toc430774494" w:history="1">
             <w:r>
               <w:rPr>
                 <w:rStyle w:val="Hyperlink"/>
@@ -2937,7 +2937,7 @@
                 <w:noProof/>
                 <w:webHidden/>
               </w:rPr>
-              <w:instrText xml:space="preserve"> PAGEREF _Toc430717804 \h </w:instrText>
+              <w:instrText xml:space="preserve"> PAGEREF _Toc430774494 \h </w:instrText>
             </w:r>
             <w:r>
               <w:rPr>
@@ -2977,7 +2977,7 @@
               <w:lang w:val="fr-FR" w:eastAsia="fr-FR"/>
             </w:rPr>
           </w:pPr>
-          <w:hyperlink w:anchor="_Toc430717805" w:history="1">
+          <w:hyperlink w:anchor="_Toc430774495" w:history="1">
             <w:r>
               <w:rPr>
                 <w:rStyle w:val="Hyperlink"/>
@@ -3004,7 +3004,7 @@
                 <w:noProof/>
                 <w:webHidden/>
               </w:rPr>
-              <w:instrText xml:space="preserve"> PAGEREF _Toc430717805 \h </w:instrText>
+              <w:instrText xml:space="preserve"> PAGEREF _Toc430774495 \h </w:instrText>
             </w:r>
             <w:r>
               <w:rPr>
@@ -3024,7 +3024,7 @@
                 <w:noProof/>
                 <w:webHidden/>
               </w:rPr>
-              <w:t>22</w:t>
+              <w:t>23</w:t>
             </w:r>
             <w:r>
               <w:rPr>
@@ -3044,7 +3044,7 @@
               <w:lang w:val="fr-FR" w:eastAsia="fr-FR"/>
             </w:rPr>
           </w:pPr>
-          <w:hyperlink w:anchor="_Toc430717806" w:history="1">
+          <w:hyperlink w:anchor="_Toc430774496" w:history="1">
             <w:r>
               <w:rPr>
                 <w:rStyle w:val="Hyperlink"/>
@@ -3071,7 +3071,7 @@
                 <w:noProof/>
                 <w:webHidden/>
               </w:rPr>
-              <w:instrText xml:space="preserve"> PAGEREF _Toc430717806 \h </w:instrText>
+              <w:instrText xml:space="preserve"> PAGEREF _Toc430774496 \h </w:instrText>
             </w:r>
             <w:r>
               <w:rPr>
@@ -3111,7 +3111,7 @@
               <w:lang w:val="fr-FR" w:eastAsia="fr-FR"/>
             </w:rPr>
           </w:pPr>
-          <w:hyperlink w:anchor="_Toc430717807" w:history="1">
+          <w:hyperlink w:anchor="_Toc430774497" w:history="1">
             <w:r>
               <w:rPr>
                 <w:rStyle w:val="Hyperlink"/>
@@ -3138,7 +3138,7 @@
                 <w:noProof/>
                 <w:webHidden/>
               </w:rPr>
-              <w:instrText xml:space="preserve"> PAGEREF _Toc430717807 \h </w:instrText>
+              <w:instrText xml:space="preserve"> PAGEREF _Toc430774497 \h </w:instrText>
             </w:r>
             <w:r>
               <w:rPr>
@@ -3181,7 +3181,7 @@
               <w:lang w:val="fr-FR" w:eastAsia="fr-FR"/>
             </w:rPr>
           </w:pPr>
-          <w:hyperlink w:anchor="_Toc430717808" w:history="1">
+          <w:hyperlink w:anchor="_Toc430774498" w:history="1">
             <w:r>
               <w:rPr>
                 <w:rStyle w:val="Hyperlink"/>
@@ -3208,7 +3208,7 @@
                 <w:noProof/>
                 <w:webHidden/>
               </w:rPr>
-              <w:instrText xml:space="preserve"> PAGEREF _Toc430717808 \h </w:instrText>
+              <w:instrText xml:space="preserve"> PAGEREF _Toc430774498 \h </w:instrText>
             </w:r>
             <w:r>
               <w:rPr>
@@ -3228,7 +3228,7 @@
                 <w:noProof/>
                 <w:webHidden/>
               </w:rPr>
-              <w:t>23</w:t>
+              <w:t>24</w:t>
             </w:r>
             <w:r>
               <w:rPr>
@@ -3248,7 +3248,7 @@
               <w:lang w:val="fr-FR" w:eastAsia="fr-FR"/>
             </w:rPr>
           </w:pPr>
-          <w:hyperlink w:anchor="_Toc430717809" w:history="1">
+          <w:hyperlink w:anchor="_Toc430774499" w:history="1">
             <w:r>
               <w:rPr>
                 <w:rStyle w:val="Hyperlink"/>
@@ -3275,7 +3275,7 @@
                 <w:noProof/>
                 <w:webHidden/>
               </w:rPr>
-              <w:instrText xml:space="preserve"> PAGEREF _Toc430717809 \h </w:instrText>
+              <w:instrText xml:space="preserve"> PAGEREF _Toc430774499 \h </w:instrText>
             </w:r>
             <w:r>
               <w:rPr>
@@ -3315,7 +3315,7 @@
               <w:lang w:val="fr-FR" w:eastAsia="fr-FR"/>
             </w:rPr>
           </w:pPr>
-          <w:hyperlink w:anchor="_Toc430717810" w:history="1">
+          <w:hyperlink w:anchor="_Toc430774500" w:history="1">
             <w:r>
               <w:rPr>
                 <w:rStyle w:val="Hyperlink"/>
@@ -3342,7 +3342,7 @@
                 <w:noProof/>
                 <w:webHidden/>
               </w:rPr>
-              <w:instrText xml:space="preserve"> PAGEREF _Toc430717810 \h </w:instrText>
+              <w:instrText xml:space="preserve"> PAGEREF _Toc430774500 \h </w:instrText>
             </w:r>
             <w:r>
               <w:rPr>
@@ -3382,7 +3382,7 @@
               <w:lang w:val="fr-FR" w:eastAsia="fr-FR"/>
             </w:rPr>
           </w:pPr>
-          <w:hyperlink w:anchor="_Toc430717811" w:history="1">
+          <w:hyperlink w:anchor="_Toc430774501" w:history="1">
             <w:r>
               <w:rPr>
                 <w:rStyle w:val="Hyperlink"/>
@@ -3409,7 +3409,7 @@
                 <w:noProof/>
                 <w:webHidden/>
               </w:rPr>
-              <w:instrText xml:space="preserve"> PAGEREF _Toc430717811 \h </w:instrText>
+              <w:instrText xml:space="preserve"> PAGEREF _Toc430774501 \h </w:instrText>
             </w:r>
             <w:r>
               <w:rPr>
@@ -3452,7 +3452,7 @@
               <w:lang w:val="fr-FR" w:eastAsia="fr-FR"/>
             </w:rPr>
           </w:pPr>
-          <w:hyperlink w:anchor="_Toc430717812" w:history="1">
+          <w:hyperlink w:anchor="_Toc430774502" w:history="1">
             <w:r>
               <w:rPr>
                 <w:rStyle w:val="Hyperlink"/>
@@ -3479,7 +3479,7 @@
                 <w:noProof/>
                 <w:webHidden/>
               </w:rPr>
-              <w:instrText xml:space="preserve"> PAGEREF _Toc430717812 \h </w:instrText>
+              <w:instrText xml:space="preserve"> PAGEREF _Toc430774502 \h </w:instrText>
             </w:r>
             <w:r>
               <w:rPr>
@@ -3519,7 +3519,7 @@
               <w:lang w:val="fr-FR" w:eastAsia="fr-FR"/>
             </w:rPr>
           </w:pPr>
-          <w:hyperlink w:anchor="_Toc430717813" w:history="1">
+          <w:hyperlink w:anchor="_Toc430774503" w:history="1">
             <w:r>
               <w:rPr>
                 <w:rStyle w:val="Hyperlink"/>
@@ -3546,7 +3546,7 @@
                 <w:noProof/>
                 <w:webHidden/>
               </w:rPr>
-              <w:instrText xml:space="preserve"> PAGEREF _Toc430717813 \h </w:instrText>
+              <w:instrText xml:space="preserve"> PAGEREF _Toc430774503 \h </w:instrText>
             </w:r>
             <w:r>
               <w:rPr>
@@ -3586,7 +3586,7 @@
               <w:lang w:val="fr-FR" w:eastAsia="fr-FR"/>
             </w:rPr>
           </w:pPr>
-          <w:hyperlink w:anchor="_Toc430717814" w:history="1">
+          <w:hyperlink w:anchor="_Toc430774504" w:history="1">
             <w:r>
               <w:rPr>
                 <w:rStyle w:val="Hyperlink"/>
@@ -3613,7 +3613,7 @@
                 <w:noProof/>
                 <w:webHidden/>
               </w:rPr>
-              <w:instrText xml:space="preserve"> PAGEREF _Toc430717814 \h </w:instrText>
+              <w:instrText xml:space="preserve"> PAGEREF _Toc430774504 \h </w:instrText>
             </w:r>
             <w:r>
               <w:rPr>
@@ -3653,7 +3653,7 @@
               <w:lang w:val="fr-FR" w:eastAsia="fr-FR"/>
             </w:rPr>
           </w:pPr>
-          <w:hyperlink w:anchor="_Toc430717815" w:history="1">
+          <w:hyperlink w:anchor="_Toc430774505" w:history="1">
             <w:r>
               <w:rPr>
                 <w:rStyle w:val="Hyperlink"/>
@@ -3680,7 +3680,7 @@
                 <w:noProof/>
                 <w:webHidden/>
               </w:rPr>
-              <w:instrText xml:space="preserve"> PAGEREF _Toc430717815 \h </w:instrText>
+              <w:instrText xml:space="preserve"> PAGEREF _Toc430774505 \h </w:instrText>
             </w:r>
             <w:r>
               <w:rPr>
@@ -3700,7 +3700,7 @@
                 <w:noProof/>
                 <w:webHidden/>
               </w:rPr>
-              <w:t>26</w:t>
+              <w:t>27</w:t>
             </w:r>
             <w:r>
               <w:rPr>
@@ -3723,7 +3723,7 @@
               <w:lang w:val="fr-FR" w:eastAsia="fr-FR"/>
             </w:rPr>
           </w:pPr>
-          <w:hyperlink w:anchor="_Toc430717816" w:history="1">
+          <w:hyperlink w:anchor="_Toc430774506" w:history="1">
             <w:r>
               <w:rPr>
                 <w:rStyle w:val="Hyperlink"/>
@@ -3750,7 +3750,7 @@
                 <w:noProof/>
                 <w:webHidden/>
               </w:rPr>
-              <w:instrText xml:space="preserve"> PAGEREF _Toc430717816 \h </w:instrText>
+              <w:instrText xml:space="preserve"> PAGEREF _Toc430774506 \h </w:instrText>
             </w:r>
             <w:r>
               <w:rPr>
@@ -3790,7 +3790,7 @@
               <w:lang w:val="fr-FR" w:eastAsia="fr-FR"/>
             </w:rPr>
           </w:pPr>
-          <w:hyperlink w:anchor="_Toc430717817" w:history="1">
+          <w:hyperlink w:anchor="_Toc430774507" w:history="1">
             <w:r>
               <w:rPr>
                 <w:rStyle w:val="Hyperlink"/>
@@ -3817,7 +3817,7 @@
                 <w:noProof/>
                 <w:webHidden/>
               </w:rPr>
-              <w:instrText xml:space="preserve"> PAGEREF _Toc430717817 \h </w:instrText>
+              <w:instrText xml:space="preserve"> PAGEREF _Toc430774507 \h </w:instrText>
             </w:r>
             <w:r>
               <w:rPr>
@@ -3857,7 +3857,7 @@
               <w:lang w:val="fr-FR" w:eastAsia="fr-FR"/>
             </w:rPr>
           </w:pPr>
-          <w:hyperlink w:anchor="_Toc430717818" w:history="1">
+          <w:hyperlink w:anchor="_Toc430774508" w:history="1">
             <w:r>
               <w:rPr>
                 <w:rStyle w:val="Hyperlink"/>
@@ -3884,7 +3884,7 @@
                 <w:noProof/>
                 <w:webHidden/>
               </w:rPr>
-              <w:instrText xml:space="preserve"> PAGEREF _Toc430717818 \h </w:instrText>
+              <w:instrText xml:space="preserve"> PAGEREF _Toc430774508 \h </w:instrText>
             </w:r>
             <w:r>
               <w:rPr>
@@ -3904,7 +3904,7 @@
                 <w:noProof/>
                 <w:webHidden/>
               </w:rPr>
-              <w:t>27</w:t>
+              <w:t>28</w:t>
             </w:r>
             <w:r>
               <w:rPr>
@@ -3924,7 +3924,7 @@
               <w:lang w:val="fr-FR" w:eastAsia="fr-FR"/>
             </w:rPr>
           </w:pPr>
-          <w:hyperlink w:anchor="_Toc430717819" w:history="1">
+          <w:hyperlink w:anchor="_Toc430774509" w:history="1">
             <w:r>
               <w:rPr>
                 <w:rStyle w:val="Hyperlink"/>
@@ -3951,7 +3951,7 @@
                 <w:noProof/>
                 <w:webHidden/>
               </w:rPr>
-              <w:instrText xml:space="preserve"> PAGEREF _Toc430717819 \h </w:instrText>
+              <w:instrText xml:space="preserve"> PAGEREF _Toc430774509 \h </w:instrText>
             </w:r>
             <w:r>
               <w:rPr>
@@ -4024,7 +4024,7 @@
       <w:pPr>
         <w:pStyle w:val="Heading1"/>
       </w:pPr>
-      <w:bookmarkStart w:id="2" w:name="_Toc430717766"/>
+      <w:bookmarkStart w:id="2" w:name="_Toc430774456"/>
       <w:r>
         <w:lastRenderedPageBreak/>
         <w:t>About</w:t>
@@ -4194,7 +4194,7 @@
       <w:pPr>
         <w:pStyle w:val="Heading1"/>
       </w:pPr>
-      <w:bookmarkStart w:id="3" w:name="_Toc430717767"/>
+      <w:bookmarkStart w:id="3" w:name="_Toc430774457"/>
       <w:r>
         <w:t>Application</w:t>
       </w:r>
@@ -4412,7 +4412,7 @@
       <w:pPr>
         <w:pStyle w:val="Heading1"/>
       </w:pPr>
-      <w:bookmarkStart w:id="4" w:name="_Toc430717768"/>
+      <w:bookmarkStart w:id="4" w:name="_Toc430774458"/>
       <w:r>
         <w:t>License</w:t>
       </w:r>
@@ -4469,7 +4469,7 @@
       <w:pPr>
         <w:pStyle w:val="Heading1"/>
       </w:pPr>
-      <w:bookmarkStart w:id="5" w:name="_Toc430717769"/>
+      <w:bookmarkStart w:id="5" w:name="_Toc430774459"/>
       <w:r>
         <w:t>Terminology</w:t>
       </w:r>
@@ -5266,7 +5266,7 @@
       <w:pPr>
         <w:pStyle w:val="Heading1"/>
       </w:pPr>
-      <w:bookmarkStart w:id="6" w:name="_Toc430717770"/>
+      <w:bookmarkStart w:id="6" w:name="_Toc430774460"/>
       <w:proofErr w:type="spellStart"/>
       <w:r>
         <w:t>Pomodoro</w:t>
@@ -6549,7 +6549,7 @@
         </w:rPr>
       </w:pPr>
       <w:bookmarkStart w:id="7" w:name="SubtaskingrulesvsmAP"/>
-      <w:bookmarkStart w:id="8" w:name="_Toc430717771"/>
+      <w:bookmarkStart w:id="8" w:name="_Toc430774461"/>
       <w:bookmarkEnd w:id="7"/>
       <w:r>
         <w:t>S</w:t>
@@ -6976,7 +6976,7 @@
       <w:pPr>
         <w:pStyle w:val="Heading1"/>
       </w:pPr>
-      <w:bookmarkStart w:id="9" w:name="_Toc430717772"/>
+      <w:bookmarkStart w:id="9" w:name="_Toc430774462"/>
       <w:r>
         <w:t xml:space="preserve">Scrum’s </w:t>
       </w:r>
@@ -8126,7 +8126,7 @@
       <w:pPr>
         <w:pStyle w:val="Heading1"/>
       </w:pPr>
-      <w:bookmarkStart w:id="10" w:name="_Toc430717773"/>
+      <w:bookmarkStart w:id="10" w:name="_Toc430774463"/>
       <w:r>
         <w:t>Configuration</w:t>
       </w:r>
@@ -8561,7 +8561,7 @@
         <w:pStyle w:val="Heading2"/>
       </w:pPr>
       <w:bookmarkStart w:id="11" w:name="MySQLconfiguration"/>
-      <w:bookmarkStart w:id="12" w:name="_Toc430717774"/>
+      <w:bookmarkStart w:id="12" w:name="_Toc430774464"/>
       <w:bookmarkEnd w:id="11"/>
       <w:proofErr w:type="spellStart"/>
       <w:r>
@@ -9212,7 +9212,7 @@
       <w:pPr>
         <w:pStyle w:val="Heading2"/>
       </w:pPr>
-      <w:bookmarkStart w:id="13" w:name="_Toc430717775"/>
+      <w:bookmarkStart w:id="13" w:name="_Toc430774465"/>
       <w:r>
         <w:t>Logger</w:t>
       </w:r>
@@ -9376,7 +9376,7 @@
       <w:pPr>
         <w:pStyle w:val="Heading2"/>
       </w:pPr>
-      <w:bookmarkStart w:id="14" w:name="_Toc430717776"/>
+      <w:bookmarkStart w:id="14" w:name="_Toc430774466"/>
       <w:r>
         <w:t>Google Drive configuration</w:t>
       </w:r>
@@ -9600,7 +9600,7 @@
       <w:pPr>
         <w:pStyle w:val="Heading1"/>
       </w:pPr>
-      <w:bookmarkStart w:id="15" w:name="_Toc430717777"/>
+      <w:bookmarkStart w:id="15" w:name="_Toc430774467"/>
       <w:r>
         <w:rPr>
           <w:color w:val="FF0000"/>
@@ -9634,7 +9634,7 @@
       <w:pPr>
         <w:pStyle w:val="Heading2"/>
       </w:pPr>
-      <w:bookmarkStart w:id="16" w:name="_Toc430717778"/>
+      <w:bookmarkStart w:id="16" w:name="_Toc430774468"/>
       <w:r>
         <w:t>How to s</w:t>
       </w:r>
@@ -9648,27 +9648,11 @@
       <w:r>
         <w:t>mAP</w:t>
       </w:r>
+      <w:proofErr w:type="spellEnd"/>
+      <w:r>
+        <w:t xml:space="preserve"> (3 ways)</w:t>
+      </w:r>
       <w:bookmarkEnd w:id="16"/>
-      <w:proofErr w:type="spellEnd"/>
-    </w:p>
-    <w:p>
-      <w:r>
-        <w:t>T</w:t>
-      </w:r>
-      <w:r>
-        <w:t>hree</w:t>
-      </w:r>
-      <w:r>
-        <w:t xml:space="preserve"> ways to fire </w:t>
-      </w:r>
-      <w:proofErr w:type="spellStart"/>
-      <w:r>
-        <w:t>mAP</w:t>
-      </w:r>
-      <w:proofErr w:type="spellEnd"/>
-      <w:r>
-        <w:t xml:space="preserve"> up:</w:t>
-      </w:r>
     </w:p>
     <w:p>
       <w:pPr>
@@ -9684,6 +9668,17 @@
       <w:r>
         <w:t>on the executable</w:t>
       </w:r>
+      <w:r>
+        <w:t xml:space="preserve"> (.</w:t>
+      </w:r>
+      <w:proofErr w:type="spellStart"/>
+      <w:r>
+        <w:t>exe</w:t>
+      </w:r>
+      <w:proofErr w:type="spellEnd"/>
+      <w:r>
+        <w:t xml:space="preserve"> for Windows; .jar for other systems)</w:t>
+      </w:r>
     </w:p>
     <w:p>
       <w:pPr>
@@ -9694,7 +9689,13 @@
         </w:numPr>
       </w:pPr>
       <w:r>
-        <w:t>Run a command line</w:t>
+        <w:t xml:space="preserve">Run </w:t>
+      </w:r>
+      <w:r>
+        <w:t xml:space="preserve">on </w:t>
+      </w:r>
+      <w:r>
+        <w:t>a command line</w:t>
       </w:r>
     </w:p>
     <w:p>
@@ -9727,6 +9728,9 @@
         <w:t>the executable</w:t>
       </w:r>
       <w:r>
+        <w:t xml:space="preserve"> .exe or jar</w:t>
+      </w:r>
+      <w:r>
         <w:t>&gt;</w:t>
       </w:r>
       <w:r>
@@ -9741,13 +9745,26 @@
           <w:numId w:val="43"/>
         </w:numPr>
       </w:pPr>
-      <w:proofErr w:type="spellStart"/>
-      <w:r>
-        <w:t>Eg</w:t>
-      </w:r>
-      <w:proofErr w:type="spellEnd"/>
-      <w:r>
-        <w:t xml:space="preserve"> ………..</w:t>
+      <w:r>
+        <w:t>Example</w:t>
+      </w:r>
+      <w:r>
+        <w:t xml:space="preserve">: java -jar </w:t>
+      </w:r>
+      <w:r>
+        <w:t>"</w:t>
+      </w:r>
+      <w:r>
+        <w:t>C:\map\</w:t>
+      </w:r>
+      <w:r>
+        <w:t>myAgilePomodoro.</w:t>
+      </w:r>
+      <w:r>
+        <w:t>jar</w:t>
+      </w:r>
+      <w:r>
+        <w:t>"</w:t>
       </w:r>
     </w:p>
     <w:p>
@@ -9759,7 +9776,13 @@
         </w:numPr>
       </w:pPr>
       <w:r>
-        <w:t xml:space="preserve">Run a command line </w:t>
+        <w:t xml:space="preserve">Run </w:t>
+      </w:r>
+      <w:r>
+        <w:t xml:space="preserve">on </w:t>
+      </w:r>
+      <w:r>
+        <w:t xml:space="preserve">a command line </w:t>
       </w:r>
       <w:r>
         <w:t xml:space="preserve">with option </w:t>
@@ -9768,30 +9791,51 @@
         <w:t>to</w:t>
       </w:r>
       <w:r>
-        <w:t xml:space="preserve"> use</w:t>
-      </w:r>
-      <w:r>
-        <w:t xml:space="preserve"> existing database and</w:t>
-      </w:r>
-      <w:r>
         <w:t xml:space="preserve"> </w:t>
       </w:r>
       <w:r>
-        <w:t>/</w:t>
+        <w:t xml:space="preserve">create / </w:t>
+      </w:r>
+      <w:r>
+        <w:t>use</w:t>
+      </w:r>
+      <w:r>
+        <w:t xml:space="preserve"> database</w:t>
+      </w:r>
+      <w:r>
+        <w:t xml:space="preserve">, </w:t>
+      </w:r>
+      <w:proofErr w:type="spellStart"/>
+      <w:r>
+        <w:t>config</w:t>
+      </w:r>
+      <w:proofErr w:type="spellEnd"/>
+      <w:r>
+        <w:t xml:space="preserve"> files</w:t>
+      </w:r>
+      <w:r>
+        <w:t xml:space="preserve"> and log file</w:t>
       </w:r>
       <w:r>
         <w:t xml:space="preserve"> </w:t>
       </w:r>
       <w:r>
-        <w:t xml:space="preserve">or </w:t>
-      </w:r>
-      <w:proofErr w:type="spellStart"/>
-      <w:r>
-        <w:t>config</w:t>
-      </w:r>
-      <w:proofErr w:type="spellEnd"/>
-      <w:r>
-        <w:t xml:space="preserve"> files</w:t>
+        <w:t xml:space="preserve">on </w:t>
+      </w:r>
+      <w:r>
+        <w:t xml:space="preserve">a </w:t>
+      </w:r>
+      <w:r>
+        <w:t>different</w:t>
+      </w:r>
+      <w:r>
+        <w:t xml:space="preserve"> </w:t>
+      </w:r>
+      <w:r>
+        <w:t>path</w:t>
+      </w:r>
+      <w:r>
+        <w:t xml:space="preserve"> from the executable</w:t>
       </w:r>
     </w:p>
     <w:p>
@@ -9809,7 +9853,13 @@
         <w:t>"</w:t>
       </w:r>
       <w:r>
-        <w:t>&lt;full path to the executable&gt;</w:t>
+        <w:t>&lt;full path to the executable</w:t>
+      </w:r>
+      <w:r>
+        <w:t xml:space="preserve"> .exe or jar</w:t>
+      </w:r>
+      <w:r>
+        <w:t>&gt;</w:t>
       </w:r>
       <w:r>
         <w:t>"</w:t>
@@ -9821,41 +9871,27 @@
         <w:t>"</w:t>
       </w:r>
       <w:r>
-        <w:t xml:space="preserve">&lt;full path to the </w:t>
+        <w:t>&lt;fu</w:t>
+      </w:r>
+      <w:r>
+        <w:t xml:space="preserve">ll path to the database file, </w:t>
       </w:r>
       <w:proofErr w:type="spellStart"/>
       <w:r>
-        <w:t>SLQLite</w:t>
+        <w:t>config</w:t>
       </w:r>
       <w:proofErr w:type="spellEnd"/>
       <w:r>
-        <w:t xml:space="preserve"> database </w:t>
-      </w:r>
-      <w:r>
-        <w:t>or</w:t>
-      </w:r>
-      <w:r>
-        <w:t xml:space="preserve"> </w:t>
-      </w:r>
-      <w:proofErr w:type="spellStart"/>
-      <w:r>
-        <w:t>mySQL</w:t>
-      </w:r>
-      <w:proofErr w:type="spellEnd"/>
-      <w:r>
-        <w:t xml:space="preserve"> </w:t>
-      </w:r>
-      <w:r>
-        <w:t xml:space="preserve"> and</w:t>
-      </w:r>
-      <w:r>
-        <w:t xml:space="preserve"> </w:t>
-      </w:r>
-      <w:r>
-        <w:t>G</w:t>
-      </w:r>
-      <w:r>
-        <w:t>oogle drive file, without file separator at the end&gt;</w:t>
+        <w:t xml:space="preserve"> file</w:t>
+      </w:r>
+      <w:r>
+        <w:t>s and log file</w:t>
+      </w:r>
+      <w:r>
+        <w:t>,</w:t>
+      </w:r>
+      <w:r>
+        <w:t xml:space="preserve"> without file separator at the end&gt;</w:t>
       </w:r>
       <w:r>
         <w:t>"</w:t>
@@ -9869,13 +9905,38 @@
           <w:numId w:val="43"/>
         </w:numPr>
       </w:pPr>
-      <w:proofErr w:type="spellStart"/>
-      <w:r>
-        <w:t>Eg</w:t>
-      </w:r>
-      <w:proofErr w:type="spellEnd"/>
-      <w:r>
-        <w:t xml:space="preserve"> …………</w:t>
+      <w:r>
+        <w:t xml:space="preserve">Example: java -jar </w:t>
+      </w:r>
+      <w:r>
+        <w:t>"</w:t>
+      </w:r>
+      <w:r>
+        <w:t>C:\map\</w:t>
+      </w:r>
+      <w:r>
+        <w:t>myAgilePomodoro.</w:t>
+      </w:r>
+      <w:r>
+        <w:t>jar</w:t>
+      </w:r>
+      <w:r>
+        <w:t>"</w:t>
+      </w:r>
+      <w:r>
+        <w:t xml:space="preserve"> </w:t>
+      </w:r>
+      <w:r>
+        <w:t>"</w:t>
+      </w:r>
+      <w:r>
+        <w:t>C:\map\</w:t>
+      </w:r>
+      <w:r>
+        <w:t>data</w:t>
+      </w:r>
+      <w:r>
+        <w:t>"</w:t>
       </w:r>
     </w:p>
     <w:p>
@@ -9930,40 +9991,44 @@
         <w:t xml:space="preserve"> </w:t>
       </w:r>
       <w:r>
-        <w:t xml:space="preserve">If the path the executable </w:t>
-      </w:r>
-      <w:r>
-        <w:t xml:space="preserve">or the </w:t>
+        <w:t xml:space="preserve">If the </w:t>
+      </w:r>
+      <w:r>
+        <w:t xml:space="preserve">executable’s </w:t>
+      </w:r>
+      <w:r>
+        <w:t xml:space="preserve">path </w:t>
+      </w:r>
+      <w:r>
+        <w:t xml:space="preserve">or </w:t>
+      </w:r>
+      <w:r>
+        <w:t>the optional path</w:t>
+      </w:r>
+      <w:r>
+        <w:t xml:space="preserve"> </w:t>
+      </w:r>
+      <w:r>
+        <w:t xml:space="preserve">contains some </w:t>
+      </w:r>
+      <w:r>
+        <w:t>"</w:t>
+      </w:r>
+      <w:r>
+        <w:t>special</w:t>
+      </w:r>
+      <w:r>
+        <w:t>"</w:t>
+      </w:r>
+      <w:r>
+        <w:t xml:space="preserve"> characters, </w:t>
       </w:r>
       <w:proofErr w:type="spellStart"/>
       <w:r>
-        <w:t>config</w:t>
+        <w:t>mAP</w:t>
       </w:r>
       <w:proofErr w:type="spellEnd"/>
       <w:r>
-        <w:t xml:space="preserve"> files </w:t>
-      </w:r>
-      <w:r>
-        <w:t xml:space="preserve">contains some </w:t>
-      </w:r>
-      <w:r>
-        <w:t>"</w:t>
-      </w:r>
-      <w:r>
-        <w:t>special</w:t>
-      </w:r>
-      <w:r>
-        <w:t>"</w:t>
-      </w:r>
-      <w:r>
-        <w:t xml:space="preserve"> characters, </w:t>
-      </w:r>
-      <w:proofErr w:type="spellStart"/>
-      <w:r>
-        <w:t>mAP</w:t>
-      </w:r>
-      <w:proofErr w:type="spellEnd"/>
-      <w:r>
         <w:t xml:space="preserve"> </w:t>
       </w:r>
       <w:r>
@@ -9988,7 +10053,7 @@
         <w:pStyle w:val="Heading1"/>
       </w:pPr>
       <w:bookmarkStart w:id="17" w:name="mAPConfiguration"/>
-      <w:bookmarkStart w:id="18" w:name="_Toc430717779"/>
+      <w:bookmarkStart w:id="18" w:name="_Toc430774469"/>
       <w:bookmarkEnd w:id="17"/>
       <w:proofErr w:type="spellStart"/>
       <w:proofErr w:type="gramStart"/>
@@ -10013,7 +10078,7 @@
       <w:pPr>
         <w:pStyle w:val="Heading2"/>
       </w:pPr>
-      <w:bookmarkStart w:id="19" w:name="_Toc430717780"/>
+      <w:bookmarkStart w:id="19" w:name="_Toc430774470"/>
       <w:r>
         <w:t>How to set the preferences</w:t>
       </w:r>
@@ -13761,7 +13826,10 @@
         <w:t xml:space="preserve">: </w:t>
       </w:r>
       <w:r>
-        <w:t>enable/disable system tray p</w:t>
+        <w:t xml:space="preserve">enable/disable </w:t>
+      </w:r>
+      <w:r>
+        <w:t>system tray p</w:t>
       </w:r>
       <w:r>
         <w:t>opup messages.</w:t>
@@ -14028,7 +14096,7 @@
       <w:pPr>
         <w:pStyle w:val="Heading1"/>
       </w:pPr>
-      <w:bookmarkStart w:id="37" w:name="_Toc430717781"/>
+      <w:bookmarkStart w:id="37" w:name="_Toc430774471"/>
       <w:r>
         <w:t>Getting Started</w:t>
       </w:r>
@@ -14104,7 +14172,7 @@
       <w:pPr>
         <w:pStyle w:val="Heading2"/>
       </w:pPr>
-      <w:bookmarkStart w:id="38" w:name="_Toc430717782"/>
+      <w:bookmarkStart w:id="38" w:name="_Toc430774472"/>
       <w:r>
         <w:t xml:space="preserve">The </w:t>
       </w:r>
@@ -15199,7 +15267,7 @@
       <w:pPr>
         <w:pStyle w:val="Heading2"/>
       </w:pPr>
-      <w:bookmarkStart w:id="41" w:name="_Toc430717783"/>
+      <w:bookmarkStart w:id="41" w:name="_Toc430774473"/>
       <w:r>
         <w:t>The Scrum M</w:t>
       </w:r>
@@ -15828,7 +15896,7 @@
           </wp:anchor>
         </w:drawing>
       </w:r>
-      <w:bookmarkStart w:id="42" w:name="_Toc430717784"/>
+      <w:bookmarkStart w:id="42" w:name="_Toc430774474"/>
       <w:r>
         <w:t>New</w:t>
       </w:r>
@@ -15857,7 +15925,7 @@
       <w:pPr>
         <w:pStyle w:val="Heading2"/>
       </w:pPr>
-      <w:bookmarkStart w:id="43" w:name="_Toc430717785"/>
+      <w:bookmarkStart w:id="43" w:name="_Toc430774475"/>
       <w:r>
         <w:t>How to c</w:t>
       </w:r>
@@ -16215,7 +16283,7 @@
       <w:pPr>
         <w:pStyle w:val="Heading2"/>
       </w:pPr>
-      <w:bookmarkStart w:id="44" w:name="_Toc430717786"/>
+      <w:bookmarkStart w:id="44" w:name="_Toc430774476"/>
       <w:r>
         <w:t xml:space="preserve">How to create </w:t>
       </w:r>
@@ -16529,7 +16597,7 @@
       <w:pPr>
         <w:pStyle w:val="Heading2"/>
       </w:pPr>
-      <w:bookmarkStart w:id="45" w:name="_Toc430717787"/>
+      <w:bookmarkStart w:id="45" w:name="_Toc430774477"/>
       <w:r>
         <w:t>How to use the</w:t>
       </w:r>
@@ -17036,7 +17104,7 @@
       <w:pPr>
         <w:pStyle w:val="Heading1"/>
       </w:pPr>
-      <w:bookmarkStart w:id="56" w:name="_Toc430717788"/>
+      <w:bookmarkStart w:id="56" w:name="_Toc430774478"/>
       <w:r>
         <w:t>Main k</w:t>
       </w:r>
@@ -17958,7 +18026,7 @@
           </wp:anchor>
         </w:drawing>
       </w:r>
-      <w:bookmarkStart w:id="57" w:name="_Toc430717789"/>
+      <w:bookmarkStart w:id="57" w:name="_Toc430774479"/>
       <w:r>
         <w:t>Ac</w:t>
       </w:r>
@@ -18054,7 +18122,7 @@
       <w:pPr>
         <w:pStyle w:val="Heading2"/>
       </w:pPr>
-      <w:bookmarkStart w:id="58" w:name="_Toc430717790"/>
+      <w:bookmarkStart w:id="58" w:name="_Toc430774480"/>
       <w:r>
         <w:t xml:space="preserve">How to read the </w:t>
       </w:r>
@@ -18402,7 +18470,7 @@
       <w:pPr>
         <w:pStyle w:val="Heading2"/>
       </w:pPr>
-      <w:bookmarkStart w:id="59" w:name="_Toc430717791"/>
+      <w:bookmarkStart w:id="59" w:name="_Toc430774481"/>
       <w:r>
         <w:t xml:space="preserve">Main table: </w:t>
       </w:r>
@@ -19336,7 +19404,7 @@
       <w:pPr>
         <w:pStyle w:val="Heading2"/>
       </w:pPr>
-      <w:bookmarkStart w:id="60" w:name="_Toc430717792"/>
+      <w:bookmarkStart w:id="60" w:name="_Toc430774482"/>
       <w:r>
         <w:t xml:space="preserve">Sub-table: </w:t>
       </w:r>
@@ -19785,7 +19853,7 @@
       <w:pPr>
         <w:pStyle w:val="Heading2"/>
       </w:pPr>
-      <w:bookmarkStart w:id="61" w:name="_Toc430717793"/>
+      <w:bookmarkStart w:id="61" w:name="_Toc430774483"/>
       <w:r>
         <w:t>How to use a task</w:t>
       </w:r>
@@ -19890,7 +19958,7 @@
       <w:pPr>
         <w:pStyle w:val="Heading2"/>
       </w:pPr>
-      <w:bookmarkStart w:id="62" w:name="_Toc430717794"/>
+      <w:bookmarkStart w:id="62" w:name="_Toc430774484"/>
       <w:r>
         <w:t>How to edit a task</w:t>
       </w:r>
@@ -20102,7 +20170,7 @@
       <w:pPr>
         <w:pStyle w:val="Heading2"/>
       </w:pPr>
-      <w:bookmarkStart w:id="63" w:name="_Toc430717795"/>
+      <w:bookmarkStart w:id="63" w:name="_Toc430774485"/>
       <w:r>
         <w:t>How to export data</w:t>
       </w:r>
@@ -21647,7 +21715,7 @@
       <w:pPr>
         <w:pStyle w:val="Heading2"/>
       </w:pPr>
-      <w:bookmarkStart w:id="70" w:name="_Toc430717796"/>
+      <w:bookmarkStart w:id="70" w:name="_Toc430774486"/>
       <w:r>
         <w:t>How to impor</w:t>
       </w:r>
@@ -21998,7 +22066,7 @@
           </wp:anchor>
         </w:drawing>
       </w:r>
-      <w:bookmarkStart w:id="71" w:name="_Toc430717797"/>
+      <w:bookmarkStart w:id="71" w:name="_Toc430774487"/>
       <w:proofErr w:type="spellStart"/>
       <w:r>
         <w:t>ToDo</w:t>
@@ -22081,7 +22149,7 @@
       <w:pPr>
         <w:pStyle w:val="Heading2"/>
       </w:pPr>
-      <w:bookmarkStart w:id="72" w:name="_Toc430717798"/>
+      <w:bookmarkStart w:id="72" w:name="_Toc430774488"/>
       <w:r>
         <w:t>How to work with the timer</w:t>
       </w:r>
@@ -23240,7 +23308,7 @@
       <w:pPr>
         <w:pStyle w:val="Heading2"/>
       </w:pPr>
-      <w:bookmarkStart w:id="77" w:name="_Toc430717799"/>
+      <w:bookmarkStart w:id="77" w:name="_Toc430774489"/>
       <w:r>
         <w:t xml:space="preserve">How to read the </w:t>
       </w:r>
@@ -23544,7 +23612,7 @@
       <w:pPr>
         <w:pStyle w:val="Heading2"/>
       </w:pPr>
-      <w:bookmarkStart w:id="78" w:name="_Toc430717800"/>
+      <w:bookmarkStart w:id="78" w:name="_Toc430774490"/>
       <w:r>
         <w:t>How to p</w:t>
       </w:r>
@@ -23610,7 +23678,7 @@
       <w:pPr>
         <w:pStyle w:val="Heading2"/>
       </w:pPr>
-      <w:bookmarkStart w:id="79" w:name="_Toc430717801"/>
+      <w:bookmarkStart w:id="79" w:name="_Toc430774491"/>
       <w:r>
         <w:t>Main ta</w:t>
       </w:r>
@@ -25385,7 +25453,7 @@
       <w:pPr>
         <w:pStyle w:val="Heading2"/>
       </w:pPr>
-      <w:bookmarkStart w:id="80" w:name="_Toc430717802"/>
+      <w:bookmarkStart w:id="80" w:name="_Toc430774492"/>
       <w:r>
         <w:t xml:space="preserve">Sub-table: </w:t>
       </w:r>
@@ -26633,7 +26701,7 @@
       <w:pPr>
         <w:pStyle w:val="Heading2"/>
       </w:pPr>
-      <w:bookmarkStart w:id="81" w:name="_Toc430717803"/>
+      <w:bookmarkStart w:id="81" w:name="_Toc430774493"/>
       <w:r>
         <w:t>How to</w:t>
       </w:r>
@@ -27421,7 +27489,7 @@
       <w:pPr>
         <w:pStyle w:val="Heading2"/>
       </w:pPr>
-      <w:bookmarkStart w:id="82" w:name="_Toc430717804"/>
+      <w:bookmarkStart w:id="82" w:name="_Toc430774494"/>
       <w:r>
         <w:t>How to</w:t>
       </w:r>
@@ -28449,7 +28517,7 @@
       <w:pPr>
         <w:pStyle w:val="Heading2"/>
       </w:pPr>
-      <w:bookmarkStart w:id="83" w:name="_Toc430717805"/>
+      <w:bookmarkStart w:id="83" w:name="_Toc430774495"/>
       <w:r>
         <w:t xml:space="preserve">How to </w:t>
       </w:r>
@@ -28943,7 +29011,7 @@
       <w:pPr>
         <w:pStyle w:val="Heading2"/>
       </w:pPr>
-      <w:bookmarkStart w:id="86" w:name="_Toc430717806"/>
+      <w:bookmarkStart w:id="86" w:name="_Toc430774496"/>
       <w:r>
         <w:t xml:space="preserve">How to </w:t>
       </w:r>
@@ -29354,7 +29422,7 @@
         <w:pStyle w:val="Heading2"/>
       </w:pPr>
       <w:bookmarkStart w:id="87" w:name="Howtocustomizesounds"/>
-      <w:bookmarkStart w:id="88" w:name="_Toc430717807"/>
+      <w:bookmarkStart w:id="88" w:name="_Toc430774497"/>
       <w:bookmarkEnd w:id="87"/>
       <w:r>
         <w:t xml:space="preserve">How to </w:t>
@@ -29637,7 +29705,7 @@
           </wp:anchor>
         </w:drawing>
       </w:r>
-      <w:bookmarkStart w:id="89" w:name="_Toc430717808"/>
+      <w:bookmarkStart w:id="89" w:name="_Toc430774498"/>
       <w:r>
         <w:t>Report List / Release Backlog</w:t>
       </w:r>
@@ -29701,7 +29769,7 @@
       <w:pPr>
         <w:pStyle w:val="Heading2"/>
       </w:pPr>
-      <w:bookmarkStart w:id="90" w:name="_Toc430717809"/>
+      <w:bookmarkStart w:id="90" w:name="_Toc430774499"/>
       <w:r>
         <w:t xml:space="preserve">How to read the </w:t>
       </w:r>
@@ -30081,7 +30149,7 @@
       <w:pPr>
         <w:pStyle w:val="Heading2"/>
       </w:pPr>
-      <w:bookmarkStart w:id="91" w:name="_Toc430717810"/>
+      <w:bookmarkStart w:id="91" w:name="_Toc430774500"/>
       <w:r>
         <w:t xml:space="preserve">How to </w:t>
       </w:r>
@@ -30713,7 +30781,7 @@
       <w:pPr>
         <w:pStyle w:val="Heading2"/>
       </w:pPr>
-      <w:bookmarkStart w:id="106" w:name="_Toc430717811"/>
+      <w:bookmarkStart w:id="106" w:name="_Toc430774501"/>
       <w:r>
         <w:t xml:space="preserve">Main table: </w:t>
       </w:r>
@@ -31419,7 +31487,7 @@
           </wp:anchor>
         </w:drawing>
       </w:r>
-      <w:bookmarkStart w:id="107" w:name="_Toc430717812"/>
+      <w:bookmarkStart w:id="107" w:name="_Toc430774502"/>
       <w:proofErr w:type="spellStart"/>
       <w:r>
         <w:t>Burndown</w:t>
@@ -31465,7 +31533,7 @@
       <w:pPr>
         <w:pStyle w:val="Heading2"/>
       </w:pPr>
-      <w:bookmarkStart w:id="108" w:name="_Toc430717813"/>
+      <w:bookmarkStart w:id="108" w:name="_Toc430774503"/>
       <w:r>
         <w:t xml:space="preserve">How to </w:t>
       </w:r>
@@ -32929,7 +32997,7 @@
         <w:pStyle w:val="Heading2"/>
       </w:pPr>
       <w:bookmarkStart w:id="109" w:name="HowtocreateaDailyBurndownchart"/>
-      <w:bookmarkStart w:id="110" w:name="_Toc430717814"/>
+      <w:bookmarkStart w:id="110" w:name="_Toc430774504"/>
       <w:bookmarkEnd w:id="109"/>
       <w:r>
         <w:t xml:space="preserve">How to create a </w:t>
@@ -33344,7 +33412,7 @@
       <w:pPr>
         <w:pStyle w:val="Heading2"/>
       </w:pPr>
-      <w:bookmarkStart w:id="111" w:name="_Toc430717815"/>
+      <w:bookmarkStart w:id="111" w:name="_Toc430774505"/>
       <w:r>
         <w:t>How to create a Release</w:t>
       </w:r>
@@ -33782,7 +33850,7 @@
       <w:pPr>
         <w:pStyle w:val="Heading1"/>
       </w:pPr>
-      <w:bookmarkStart w:id="112" w:name="_Toc430717816"/>
+      <w:bookmarkStart w:id="112" w:name="_Toc430774506"/>
       <w:r>
         <w:t>Annex</w:t>
       </w:r>
@@ -33792,7 +33860,7 @@
       <w:pPr>
         <w:pStyle w:val="Heading2"/>
       </w:pPr>
-      <w:bookmarkStart w:id="113" w:name="_Toc430717817"/>
+      <w:bookmarkStart w:id="113" w:name="_Toc430774507"/>
       <w:r>
         <w:t>Themes</w:t>
       </w:r>
@@ -34131,7 +34199,7 @@
       <w:pPr>
         <w:pStyle w:val="Heading2"/>
       </w:pPr>
-      <w:bookmarkStart w:id="114" w:name="_Toc430717818"/>
+      <w:bookmarkStart w:id="114" w:name="_Toc430774508"/>
       <w:r>
         <w:lastRenderedPageBreak/>
         <w:t>Libraries</w:t>
@@ -34284,7 +34352,7 @@
         <w:pStyle w:val="Heading2"/>
       </w:pPr>
       <w:bookmarkStart w:id="115" w:name="XSDSchema"/>
-      <w:bookmarkStart w:id="116" w:name="_Toc430717819"/>
+      <w:bookmarkStart w:id="116" w:name="_Toc430774509"/>
       <w:bookmarkEnd w:id="115"/>
       <w:r>
         <w:t>XSD schema</w:t>
@@ -36817,7 +36885,7 @@
         <v:path o:extrusionok="f" gradientshapeok="t" o:connecttype="rect"/>
         <o:lock v:ext="edit" aspectratio="t"/>
       </v:shapetype>
-      <v:shape id="_x0000_i1061" type="#_x0000_t75" alt="pomodoro16.png" style="width:16.3pt;height:16.3pt;visibility:visible" o:bullet="t">
+      <v:shape id="_x0000_i1044" type="#_x0000_t75" alt="pomodoro16.png" style="width:16.3pt;height:16.3pt;visibility:visible" o:bullet="t">
         <v:imagedata r:id="rId1" o:title="pomodoro16"/>
       </v:shape>
     </w:pict>
@@ -38370,17 +38438,17 @@
   <w:abstractNum w:abstractNumId="15">
     <w:nsid w:val="2FB314D0"/>
     <w:multiLevelType w:val="hybridMultilevel"/>
-    <w:tmpl w:val="497809E0"/>
-    <w:lvl w:ilvl="0" w:tplc="08090003">
+    <w:tmpl w:val="6F8E317C"/>
+    <w:lvl w:ilvl="0" w:tplc="040C000F">
       <w:start w:val="1"/>
-      <w:numFmt w:val="bullet"/>
-      <w:lvlText w:val="o"/>
+      <w:numFmt w:val="decimal"/>
+      <w:lvlText w:val="%1."/>
       <w:lvlJc w:val="left"/>
       <w:pPr>
         <w:ind w:left="720" w:hanging="360"/>
       </w:pPr>
       <w:rPr>
-        <w:rFonts w:ascii="Courier New" w:hAnsi="Courier New" w:cs="Courier New" w:hint="default"/>
+        <w:rFonts w:hint="default"/>
       </w:rPr>
     </w:lvl>
     <w:lvl w:ilvl="1" w:tplc="040C0003">
@@ -42122,7 +42190,7 @@
 </file>
 
 <file path=customXml/itemProps1.xml><?xml version="1.0" encoding="utf-8"?>
-<ds:datastoreItem xmlns:ds="http://schemas.openxmlformats.org/officeDocument/2006/customXml" ds:itemID="{0C47A18A-B6D9-4E00-9AE4-4CF161538277}">
+<ds:datastoreItem xmlns:ds="http://schemas.openxmlformats.org/officeDocument/2006/customXml" ds:itemID="{5335EACC-FAA2-4F93-89ED-2890C2266B7E}">
   <ds:schemaRefs>
     <ds:schemaRef ds:uri="http://schemas.openxmlformats.org/officeDocument/2006/bibliography"/>
   </ds:schemaRefs>

</xml_diff>